<commit_message>
final edits before sending to colleagues
</commit_message>
<xml_diff>
--- a/docs/nutnet_phys_ms_v2.0.docx
+++ b/docs/nutnet_phys_ms_v2.0.docx
@@ -105,6 +105,7 @@
         </w:rPr>
         <w:t xml:space="preserve"> </w:t>
       </w:r>
+      <w:commentRangeStart w:id="0"/>
       <w:r>
         <w:rPr>
           <w:rFonts w:eastAsia="Times New Roman"/>
@@ -186,7 +187,7 @@
         </w:rPr>
         <w:t xml:space="preserve">, </w:t>
       </w:r>
-      <w:commentRangeStart w:id="0"/>
+      <w:commentRangeStart w:id="1"/>
       <w:r>
         <w:rPr>
           <w:rFonts w:eastAsia="Times New Roman"/>
@@ -194,6 +195,20 @@
         </w:rPr>
         <w:t>…</w:t>
       </w:r>
+      <w:commentRangeEnd w:id="1"/>
+      <w:r>
+        <w:rPr>
+          <w:rStyle w:val="CommentReference"/>
+        </w:rPr>
+        <w:commentReference w:id="1"/>
+      </w:r>
+      <w:r>
+        <w:rPr>
+          <w:rFonts w:eastAsia="Times New Roman"/>
+          <w:color w:val="000000"/>
+        </w:rPr>
+        <w:t xml:space="preserve">, </w:t>
+      </w:r>
       <w:commentRangeEnd w:id="0"/>
       <w:r>
         <w:rPr>
@@ -206,7 +221,7 @@
           <w:rFonts w:eastAsia="Times New Roman"/>
           <w:color w:val="000000"/>
         </w:rPr>
-        <w:t>, Nutrient Network</w:t>
+        <w:t>Nutrient Network</w:t>
       </w:r>
       <w:r>
         <w:rPr>
@@ -31532,11 +31547,19 @@
         <w:spacing w:line="480" w:lineRule="auto"/>
         <w:contextualSpacing/>
       </w:pPr>
+      <w:commentRangeStart w:id="3"/>
       <w:r>
         <w:rPr>
           <w:b/>
         </w:rPr>
         <w:t>Acknowledgements</w:t>
+      </w:r>
+      <w:commentRangeEnd w:id="3"/>
+      <w:r>
+        <w:rPr>
+          <w:rStyle w:val="CommentReference"/>
+        </w:rPr>
+        <w:commentReference w:id="3"/>
       </w:r>
     </w:p>
     <w:p>
@@ -34393,7 +34416,7 @@
 
 <file path=word/comments.xml><?xml version="1.0" encoding="utf-8"?>
 <w:comments xmlns:wpc="http://schemas.microsoft.com/office/word/2010/wordprocessingCanvas" xmlns:cx="http://schemas.microsoft.com/office/drawing/2014/chartex" xmlns:cx1="http://schemas.microsoft.com/office/drawing/2015/9/8/chartex" xmlns:cx2="http://schemas.microsoft.com/office/drawing/2015/10/21/chartex" xmlns:cx3="http://schemas.microsoft.com/office/drawing/2016/5/9/chartex" xmlns:cx4="http://schemas.microsoft.com/office/drawing/2016/5/10/chartex" xmlns:cx5="http://schemas.microsoft.com/office/drawing/2016/5/11/chartex" xmlns:cx6="http://schemas.microsoft.com/office/drawing/2016/5/12/chartex" xmlns:cx7="http://schemas.microsoft.com/office/drawing/2016/5/13/chartex" xmlns:cx8="http://schemas.microsoft.com/office/drawing/2016/5/14/chartex" xmlns:mc="http://schemas.openxmlformats.org/markup-compatibility/2006" xmlns:aink="http://schemas.microsoft.com/office/drawing/2016/ink" xmlns:am3d="http://schemas.microsoft.com/office/drawing/2017/model3d" xmlns:o="urn:schemas-microsoft-com:office:office" xmlns:r="http://schemas.openxmlformats.org/officeDocument/2006/relationships" xmlns:m="http://schemas.openxmlformats.org/officeDocument/2006/math" xmlns:v="urn:schemas-microsoft-com:vml" xmlns:wp14="http://schemas.microsoft.com/office/word/2010/wordprocessingDrawing" xmlns:wp="http://schemas.openxmlformats.org/drawingml/2006/wordprocessingDrawing" xmlns:w10="urn:schemas-microsoft-com:office:word" xmlns:w="http://schemas.openxmlformats.org/wordprocessingml/2006/main" xmlns:w14="http://schemas.microsoft.com/office/word/2010/wordml" xmlns:w15="http://schemas.microsoft.com/office/word/2012/wordml" xmlns:w16cid="http://schemas.microsoft.com/office/word/2016/wordml/cid" xmlns:w16se="http://schemas.microsoft.com/office/word/2015/wordml/symex" xmlns:wpg="http://schemas.microsoft.com/office/word/2010/wordprocessingGroup" xmlns:wpi="http://schemas.microsoft.com/office/word/2010/wordprocessingInk" xmlns:wne="http://schemas.microsoft.com/office/word/2006/wordml" xmlns:wps="http://schemas.microsoft.com/office/word/2010/wordprocessingShape" mc:Ignorable="w14 w15 w16se w16cid wp14">
-  <w:comment w:id="0" w:author="Nick Smith" w:date="2021-05-21T15:27:00Z" w:initials="NGS">
+  <w:comment w:id="1" w:author="Nick Smith" w:date="2021-05-21T15:27:00Z" w:initials="NGS">
     <w:p>
       <w:pPr>
         <w:pStyle w:val="CommentText"/>
@@ -34434,8 +34457,6 @@
       <w:r>
         <w:t>n</w:t>
       </w:r>
-      <w:bookmarkStart w:id="1" w:name="_GoBack"/>
-      <w:bookmarkEnd w:id="1"/>
       <w:r>
         <w:t xml:space="preserve"> </w:t>
       </w:r>
@@ -34444,6 +34465,43 @@
         <w:t>Firn</w:t>
       </w:r>
       <w:proofErr w:type="spellEnd"/>
+    </w:p>
+  </w:comment>
+  <w:comment w:id="0" w:author="Nick Smith" w:date="2021-06-28T12:09:00Z" w:initials="NGS">
+    <w:p>
+      <w:pPr>
+        <w:pStyle w:val="CommentText"/>
+      </w:pPr>
+      <w:r>
+        <w:rPr>
+          <w:rStyle w:val="CommentReference"/>
+        </w:rPr>
+        <w:annotationRef/>
+      </w:r>
+      <w:r>
+        <w:t>Please add names and affiliations</w:t>
+      </w:r>
+    </w:p>
+  </w:comment>
+  <w:comment w:id="3" w:author="Nick Smith" w:date="2021-06-28T12:09:00Z" w:initials="NGS">
+    <w:p>
+      <w:pPr>
+        <w:pStyle w:val="CommentText"/>
+      </w:pPr>
+      <w:r>
+        <w:rPr>
+          <w:rStyle w:val="CommentReference"/>
+        </w:rPr>
+        <w:annotationRef/>
+      </w:r>
+      <w:r>
+        <w:t xml:space="preserve">Please </w:t>
+      </w:r>
+      <w:r>
+        <w:t>add</w:t>
+      </w:r>
+      <w:bookmarkStart w:id="4" w:name="_GoBack"/>
+      <w:bookmarkEnd w:id="4"/>
     </w:p>
   </w:comment>
 </w:comments>
@@ -34452,6 +34510,8 @@
 <file path=word/commentsExtended.xml><?xml version="1.0" encoding="utf-8"?>
 <w15:commentsEx xmlns:wpc="http://schemas.microsoft.com/office/word/2010/wordprocessingCanvas" xmlns:cx="http://schemas.microsoft.com/office/drawing/2014/chartex" xmlns:cx1="http://schemas.microsoft.com/office/drawing/2015/9/8/chartex" xmlns:cx2="http://schemas.microsoft.com/office/drawing/2015/10/21/chartex" xmlns:cx3="http://schemas.microsoft.com/office/drawing/2016/5/9/chartex" xmlns:cx4="http://schemas.microsoft.com/office/drawing/2016/5/10/chartex" xmlns:cx5="http://schemas.microsoft.com/office/drawing/2016/5/11/chartex" xmlns:cx6="http://schemas.microsoft.com/office/drawing/2016/5/12/chartex" xmlns:cx7="http://schemas.microsoft.com/office/drawing/2016/5/13/chartex" xmlns:cx8="http://schemas.microsoft.com/office/drawing/2016/5/14/chartex" xmlns:mc="http://schemas.openxmlformats.org/markup-compatibility/2006" xmlns:aink="http://schemas.microsoft.com/office/drawing/2016/ink" xmlns:am3d="http://schemas.microsoft.com/office/drawing/2017/model3d" xmlns:o="urn:schemas-microsoft-com:office:office" xmlns:r="http://schemas.openxmlformats.org/officeDocument/2006/relationships" xmlns:m="http://schemas.openxmlformats.org/officeDocument/2006/math" xmlns:v="urn:schemas-microsoft-com:vml" xmlns:wp14="http://schemas.microsoft.com/office/word/2010/wordprocessingDrawing" xmlns:wp="http://schemas.openxmlformats.org/drawingml/2006/wordprocessingDrawing" xmlns:w10="urn:schemas-microsoft-com:office:word" xmlns:w="http://schemas.openxmlformats.org/wordprocessingml/2006/main" xmlns:w14="http://schemas.microsoft.com/office/word/2010/wordml" xmlns:w15="http://schemas.microsoft.com/office/word/2012/wordml" xmlns:w16cid="http://schemas.microsoft.com/office/word/2016/wordml/cid" xmlns:w16se="http://schemas.microsoft.com/office/word/2015/wordml/symex" xmlns:wpg="http://schemas.microsoft.com/office/word/2010/wordprocessingGroup" xmlns:wpi="http://schemas.microsoft.com/office/word/2010/wordprocessingInk" xmlns:wne="http://schemas.microsoft.com/office/word/2006/wordml" xmlns:wps="http://schemas.microsoft.com/office/word/2010/wordprocessingShape" mc:Ignorable="w14 w15 w16se w16cid wp14">
   <w15:commentEx w15:paraId="462074ED" w15:done="0"/>
+  <w15:commentEx w15:paraId="17B99683" w15:done="0"/>
+  <w15:commentEx w15:paraId="539C3587" w15:done="0"/>
 </w15:commentsEx>
 </file>
 
@@ -34464,6 +34524,8 @@
 <file path=word/commentsIds.xml><?xml version="1.0" encoding="utf-8"?>
 <w16cid:commentsIds xmlns:wpc="http://schemas.microsoft.com/office/word/2010/wordprocessingCanvas" xmlns:cx="http://schemas.microsoft.com/office/drawing/2014/chartex" xmlns:cx1="http://schemas.microsoft.com/office/drawing/2015/9/8/chartex" xmlns:cx2="http://schemas.microsoft.com/office/drawing/2015/10/21/chartex" xmlns:cx3="http://schemas.microsoft.com/office/drawing/2016/5/9/chartex" xmlns:cx4="http://schemas.microsoft.com/office/drawing/2016/5/10/chartex" xmlns:cx5="http://schemas.microsoft.com/office/drawing/2016/5/11/chartex" xmlns:cx6="http://schemas.microsoft.com/office/drawing/2016/5/12/chartex" xmlns:cx7="http://schemas.microsoft.com/office/drawing/2016/5/13/chartex" xmlns:cx8="http://schemas.microsoft.com/office/drawing/2016/5/14/chartex" xmlns:mc="http://schemas.openxmlformats.org/markup-compatibility/2006" xmlns:aink="http://schemas.microsoft.com/office/drawing/2016/ink" xmlns:am3d="http://schemas.microsoft.com/office/drawing/2017/model3d" xmlns:o="urn:schemas-microsoft-com:office:office" xmlns:r="http://schemas.openxmlformats.org/officeDocument/2006/relationships" xmlns:m="http://schemas.openxmlformats.org/officeDocument/2006/math" xmlns:v="urn:schemas-microsoft-com:vml" xmlns:wp14="http://schemas.microsoft.com/office/word/2010/wordprocessingDrawing" xmlns:wp="http://schemas.openxmlformats.org/drawingml/2006/wordprocessingDrawing" xmlns:w10="urn:schemas-microsoft-com:office:word" xmlns:w="http://schemas.openxmlformats.org/wordprocessingml/2006/main" xmlns:w14="http://schemas.microsoft.com/office/word/2010/wordml" xmlns:w15="http://schemas.microsoft.com/office/word/2012/wordml" xmlns:w16cid="http://schemas.microsoft.com/office/word/2016/wordml/cid" xmlns:w16se="http://schemas.microsoft.com/office/word/2015/wordml/symex" xmlns:wpg="http://schemas.microsoft.com/office/word/2010/wordprocessingGroup" xmlns:wpi="http://schemas.microsoft.com/office/word/2010/wordprocessingInk" xmlns:wne="http://schemas.microsoft.com/office/word/2006/wordml" xmlns:wps="http://schemas.microsoft.com/office/word/2010/wordprocessingShape" mc:Ignorable="w14 w15 w16se w16cid wp14">
   <w16cid:commentId w16cid:paraId="462074ED" w16cid:durableId="24524FF0"/>
+  <w16cid:commentId w16cid:paraId="17B99683" w16cid:durableId="24843A68"/>
+  <w16cid:commentId w16cid:paraId="539C3587" w16cid:durableId="24843A82"/>
 </w16cid:commentsIds>
 </file>
 
@@ -36111,7 +36173,7 @@
 </file>
 
 <file path=customXml/itemProps1.xml><?xml version="1.0" encoding="utf-8"?>
-<ds:datastoreItem xmlns:ds="http://schemas.openxmlformats.org/officeDocument/2006/customXml" ds:itemID="{8E871368-5B3C-CF47-8B1B-8915AF834AB8}">
+<ds:datastoreItem xmlns:ds="http://schemas.openxmlformats.org/officeDocument/2006/customXml" ds:itemID="{A51ED73B-08A9-0F4F-B303-52C64C089F2A}">
   <ds:schemaRefs>
     <ds:schemaRef ds:uri="http://schemas.openxmlformats.org/officeDocument/2006/bibliography"/>
   </ds:schemaRefs>

</xml_diff>